<commit_message>
Read me is everything
</commit_message>
<xml_diff>
--- a/README.docx
+++ b/README.docx
@@ -682,43 +682,7 @@
           <w:sz w:val="18"/>
           <w:szCs w:val="18"/>
         </w:rPr>
-        <w:t xml:space="preserve">Provided the </w:t>
-      </w:r>
-      <w:proofErr w:type="spellStart"/>
-      <w:r>
-        <w:rPr>
-          <w:rFonts w:ascii="Arial" w:hAnsi="Arial" w:cs="Arial"/>
-          <w:sz w:val="18"/>
-          <w:szCs w:val="18"/>
-        </w:rPr>
-        <w:t>sql</w:t>
-      </w:r>
-      <w:proofErr w:type="spellEnd"/>
-      <w:r>
-        <w:rPr>
-          <w:rFonts w:ascii="Arial" w:hAnsi="Arial" w:cs="Arial"/>
-          <w:sz w:val="18"/>
-          <w:szCs w:val="18"/>
-        </w:rPr>
-        <w:t xml:space="preserve"> scripts to create the database in </w:t>
-      </w:r>
-      <w:proofErr w:type="spellStart"/>
-      <w:r>
-        <w:rPr>
-          <w:rFonts w:ascii="Arial" w:hAnsi="Arial" w:cs="Arial"/>
-          <w:sz w:val="18"/>
-          <w:szCs w:val="18"/>
-        </w:rPr>
-        <w:t>Sql</w:t>
-      </w:r>
-      <w:proofErr w:type="spellEnd"/>
-      <w:r>
-        <w:rPr>
-          <w:rFonts w:ascii="Arial" w:hAnsi="Arial" w:cs="Arial"/>
-          <w:sz w:val="18"/>
-          <w:szCs w:val="18"/>
-        </w:rPr>
-        <w:t xml:space="preserve"> Server. Running the scripts will create database and tables. I have given my database name as "HealthCare". In this project we will only be working with "Contacts" table to perform CURD operations using Web API and Entity framework.</w:t>
+        <w:t>Provided the sql scripts to create the database in Sql Server. Running the scripts will create database and tables. I have given my database name as "HealthCare". In this project we will only be working with "Contacts" table to perform CURD operations using Web API and Entity framework.</w:t>
       </w:r>
     </w:p>
     <w:p>
@@ -915,7 +879,6 @@
         </w:rPr>
         <w:t>Build the application "</w:t>
       </w:r>
-      <w:proofErr w:type="spellStart"/>
       <w:r>
         <w:rPr>
           <w:rFonts w:ascii="Arial" w:hAnsi="Arial" w:cs="Arial"/>
@@ -925,7 +888,6 @@
         </w:rPr>
         <w:t>HealthCareClient</w:t>
       </w:r>
-      <w:proofErr w:type="spellEnd"/>
       <w:r>
         <w:rPr>
           <w:rFonts w:ascii="Arial" w:hAnsi="Arial" w:cs="Arial"/>
@@ -1064,7 +1026,6 @@
         </w:rPr>
         <w:t xml:space="preserve"> and replace the URL present in </w:t>
       </w:r>
-      <w:proofErr w:type="spellStart"/>
       <w:r>
         <w:rPr>
           <w:rFonts w:ascii="Arial" w:hAnsi="Arial" w:cs="Arial"/>
@@ -1074,7 +1035,6 @@
         </w:rPr>
         <w:t>Web.Config</w:t>
       </w:r>
-      <w:proofErr w:type="spellEnd"/>
       <w:r>
         <w:rPr>
           <w:rFonts w:ascii="Arial" w:hAnsi="Arial" w:cs="Arial"/>
@@ -1102,7 +1062,6 @@
         </w:rPr>
         <w:t>"</w:t>
       </w:r>
-      <w:proofErr w:type="spellStart"/>
       <w:r>
         <w:rPr>
           <w:rFonts w:ascii="Arial" w:hAnsi="Arial" w:cs="Arial"/>
@@ -1112,7 +1071,6 @@
         </w:rPr>
         <w:t>HealthCareClient</w:t>
       </w:r>
-      <w:proofErr w:type="spellEnd"/>
       <w:r>
         <w:rPr>
           <w:rFonts w:ascii="Arial" w:hAnsi="Arial" w:cs="Arial"/>
@@ -1144,43 +1102,7 @@
           <w:sz w:val="18"/>
           <w:szCs w:val="18"/>
         </w:rPr>
-        <w:t xml:space="preserve"> with key name "</w:t>
-      </w:r>
-      <w:proofErr w:type="spellStart"/>
-      <w:r>
-        <w:rPr>
-          <w:rFonts w:ascii="Arial" w:hAnsi="Arial" w:cs="Arial"/>
-          <w:sz w:val="18"/>
-          <w:szCs w:val="18"/>
-        </w:rPr>
-        <w:t>ContactAPI</w:t>
-      </w:r>
-      <w:proofErr w:type="spellEnd"/>
-      <w:r>
-        <w:rPr>
-          <w:rFonts w:ascii="Arial" w:hAnsi="Arial" w:cs="Arial"/>
-          <w:sz w:val="18"/>
-          <w:szCs w:val="18"/>
-        </w:rPr>
-        <w:t>" in "</w:t>
-      </w:r>
-      <w:proofErr w:type="spellStart"/>
-      <w:r>
-        <w:rPr>
-          <w:rFonts w:ascii="Arial" w:hAnsi="Arial" w:cs="Arial"/>
-          <w:sz w:val="18"/>
-          <w:szCs w:val="18"/>
-        </w:rPr>
-        <w:t>appSettings</w:t>
-      </w:r>
-      <w:proofErr w:type="spellEnd"/>
-      <w:r>
-        <w:rPr>
-          <w:rFonts w:ascii="Arial" w:hAnsi="Arial" w:cs="Arial"/>
-          <w:sz w:val="18"/>
-          <w:szCs w:val="18"/>
-        </w:rPr>
-        <w:t>" with the URL of Host Application</w:t>
+        <w:t xml:space="preserve"> with key name "ContactAPI" in "appSettings" with the URL of Host Application</w:t>
       </w:r>
     </w:p>
     <w:p>
@@ -1212,19 +1134,8 @@
           <w:sz w:val="18"/>
           <w:szCs w:val="18"/>
         </w:rPr>
-        <w:t xml:space="preserve"> </w:t>
-      </w:r>
-      <w:proofErr w:type="spellStart"/>
-      <w:r>
-        <w:rPr>
-          <w:rFonts w:ascii="Arial" w:hAnsi="Arial" w:cs="Arial"/>
-          <w:b/>
-          <w:sz w:val="18"/>
-          <w:szCs w:val="18"/>
-        </w:rPr>
-        <w:t>HealthCareClient</w:t>
-      </w:r>
-      <w:proofErr w:type="spellEnd"/>
+        <w:t xml:space="preserve"> HealthCareClient</w:t>
+      </w:r>
       <w:r>
         <w:rPr>
           <w:rFonts w:ascii="Arial" w:hAnsi="Arial" w:cs="Arial"/>
@@ -1319,8 +1230,6 @@
         </w:rPr>
         <w:t xml:space="preserve">Web API </w:t>
       </w:r>
-      <w:bookmarkStart w:id="0" w:name="_GoBack"/>
-      <w:bookmarkEnd w:id="0"/>
     </w:p>
     <w:p>
       <w:pPr>
@@ -1508,7 +1417,6 @@
         </w:rPr>
         <w:t xml:space="preserve">(Working on Alternative approach of solving dependency of dependencies without using MEF which is </w:t>
       </w:r>
-      <w:proofErr w:type="spellStart"/>
       <w:r>
         <w:rPr>
           <w:rFonts w:ascii="Arial" w:hAnsi="Arial" w:cs="Arial"/>
@@ -1518,32 +1426,13 @@
         </w:rPr>
         <w:t>Unit.Extentions</w:t>
       </w:r>
-      <w:proofErr w:type="spellEnd"/>
-      <w:r>
-        <w:rPr>
-          <w:rFonts w:ascii="Arial" w:hAnsi="Arial" w:cs="Arial"/>
-          <w:sz w:val="18"/>
-          <w:szCs w:val="18"/>
-        </w:rPr>
-        <w:t xml:space="preserve"> since MEF introduced little complexity and contains code DLL operations which is </w:t>
-      </w:r>
-      <w:proofErr w:type="spellStart"/>
-      <w:r>
-        <w:rPr>
-          <w:rFonts w:ascii="Arial" w:hAnsi="Arial" w:cs="Arial"/>
-          <w:sz w:val="18"/>
-          <w:szCs w:val="18"/>
-        </w:rPr>
-        <w:t>unappropriate</w:t>
-      </w:r>
-      <w:proofErr w:type="spellEnd"/>
-      <w:r>
-        <w:rPr>
-          <w:rFonts w:ascii="Arial" w:hAnsi="Arial" w:cs="Arial"/>
-          <w:sz w:val="18"/>
-          <w:szCs w:val="18"/>
-        </w:rPr>
-        <w:t>)</w:t>
+      <w:r>
+        <w:rPr>
+          <w:rFonts w:ascii="Arial" w:hAnsi="Arial" w:cs="Arial"/>
+          <w:sz w:val="18"/>
+          <w:szCs w:val="18"/>
+        </w:rPr>
+        <w:t xml:space="preserve"> since MEF introduced little complexity and contains code DLL operations which is unappropriate)</w:t>
       </w:r>
     </w:p>
     <w:p>
@@ -1654,7 +1543,6 @@
           <w:szCs w:val="18"/>
         </w:rPr>
       </w:pPr>
-      <w:proofErr w:type="spellStart"/>
       <w:r>
         <w:rPr>
           <w:rFonts w:ascii="Arial" w:hAnsi="Arial" w:cs="Arial"/>
@@ -1664,7 +1552,6 @@
         </w:rPr>
         <w:t>BusinessLogic</w:t>
       </w:r>
-      <w:proofErr w:type="spellEnd"/>
       <w:r>
         <w:rPr>
           <w:rFonts w:ascii="Arial" w:hAnsi="Arial" w:cs="Arial"/>
@@ -1728,7 +1615,6 @@
           <w:szCs w:val="18"/>
         </w:rPr>
       </w:pPr>
-      <w:proofErr w:type="spellStart"/>
       <w:r>
         <w:rPr>
           <w:rFonts w:ascii="Arial" w:hAnsi="Arial" w:cs="Arial"/>
@@ -1738,7 +1624,6 @@
         </w:rPr>
         <w:t>DataAccess</w:t>
       </w:r>
-      <w:proofErr w:type="spellEnd"/>
       <w:r>
         <w:rPr>
           <w:rFonts w:ascii="Arial" w:hAnsi="Arial" w:cs="Arial"/>
@@ -1864,27 +1749,8 @@
           <w:sz w:val="18"/>
           <w:szCs w:val="18"/>
         </w:rPr>
-        <w:t xml:space="preserve"> help in keeping common code together and will return </w:t>
-      </w:r>
-      <w:proofErr w:type="spellStart"/>
-      <w:r>
-        <w:rPr>
-          <w:rFonts w:ascii="Arial" w:hAnsi="Arial" w:cs="Arial"/>
-          <w:sz w:val="18"/>
-          <w:szCs w:val="18"/>
-        </w:rPr>
-        <w:t>iEnumerable</w:t>
-      </w:r>
-      <w:proofErr w:type="spellEnd"/>
-      <w:r>
-        <w:rPr>
-          <w:rFonts w:ascii="Arial" w:hAnsi="Arial" w:cs="Arial"/>
-          <w:sz w:val="18"/>
-          <w:szCs w:val="18"/>
-        </w:rPr>
-        <w:t xml:space="preserve"> unlike EF which returns </w:t>
-      </w:r>
-      <w:proofErr w:type="spellStart"/>
+        <w:t xml:space="preserve"> help in keeping common code together and will return iEnumerable unlike EF which returns </w:t>
+      </w:r>
       <w:r>
         <w:rPr>
           <w:rFonts w:ascii="Arial" w:hAnsi="Arial" w:cs="Arial"/>
@@ -1893,32 +1759,13 @@
         </w:rPr>
         <w:t>iqueryable</w:t>
       </w:r>
-      <w:proofErr w:type="spellEnd"/>
-      <w:r>
-        <w:rPr>
-          <w:rFonts w:ascii="Arial" w:hAnsi="Arial" w:cs="Arial"/>
-          <w:sz w:val="18"/>
-          <w:szCs w:val="18"/>
-        </w:rPr>
-        <w:t xml:space="preserve"> and we can accept parameters through   </w:t>
-      </w:r>
-      <w:proofErr w:type="spellStart"/>
-      <w:r>
-        <w:rPr>
-          <w:rFonts w:ascii="Arial" w:hAnsi="Arial" w:cs="Arial"/>
-          <w:sz w:val="18"/>
-          <w:szCs w:val="18"/>
-        </w:rPr>
-        <w:t>func</w:t>
-      </w:r>
-      <w:proofErr w:type="spellEnd"/>
-      <w:r>
-        <w:rPr>
-          <w:rFonts w:ascii="Arial" w:hAnsi="Arial" w:cs="Arial"/>
-          <w:sz w:val="18"/>
-          <w:szCs w:val="18"/>
-        </w:rPr>
-        <w:t xml:space="preserve"> and expression tree.</w:t>
+      <w:r>
+        <w:rPr>
+          <w:rFonts w:ascii="Arial" w:hAnsi="Arial" w:cs="Arial"/>
+          <w:sz w:val="18"/>
+          <w:szCs w:val="18"/>
+        </w:rPr>
+        <w:t xml:space="preserve"> and we can accept parameters through   func and expression tree.</w:t>
       </w:r>
     </w:p>
     <w:p>
@@ -1944,7 +1791,6 @@
           <w:szCs w:val="18"/>
         </w:rPr>
       </w:pPr>
-      <w:proofErr w:type="spellStart"/>
       <w:r>
         <w:rPr>
           <w:rFonts w:ascii="Arial" w:hAnsi="Arial" w:cs="Arial"/>
@@ -1954,46 +1800,44 @@
         </w:rPr>
         <w:t>GenericResolver</w:t>
       </w:r>
-      <w:proofErr w:type="spellEnd"/>
-      <w:r>
-        <w:rPr>
-          <w:rFonts w:ascii="Arial" w:hAnsi="Arial" w:cs="Arial"/>
-          <w:sz w:val="18"/>
-          <w:szCs w:val="18"/>
-        </w:rPr>
-        <w:t xml:space="preserve"> : Is generic resolver is a single point of contact to resolve </w:t>
-      </w:r>
-      <w:proofErr w:type="spellStart"/>
-      <w:r>
-        <w:rPr>
-          <w:rFonts w:ascii="Arial" w:hAnsi="Arial" w:cs="Arial"/>
-          <w:sz w:val="18"/>
-          <w:szCs w:val="18"/>
-        </w:rPr>
-        <w:t>dependancies</w:t>
-      </w:r>
-      <w:proofErr w:type="spellEnd"/>
-      <w:r>
-        <w:rPr>
-          <w:rFonts w:ascii="Arial" w:hAnsi="Arial" w:cs="Arial"/>
-          <w:sz w:val="18"/>
-          <w:szCs w:val="18"/>
-        </w:rPr>
-        <w:t xml:space="preserve"> of other components / class libraries </w:t>
-      </w:r>
-      <w:proofErr w:type="spellStart"/>
-      <w:r>
-        <w:rPr>
-          <w:rFonts w:ascii="Arial" w:hAnsi="Arial" w:cs="Arial"/>
-          <w:sz w:val="18"/>
-          <w:szCs w:val="18"/>
-        </w:rPr>
-        <w:t>i.e</w:t>
-      </w:r>
-      <w:proofErr w:type="spellEnd"/>
-      <w:r>
-        <w:rPr>
-          <w:rFonts w:ascii="Arial" w:hAnsi="Arial" w:cs="Arial"/>
+      <w:r>
+        <w:rPr>
+          <w:rFonts w:ascii="Arial" w:hAnsi="Arial" w:cs="Arial"/>
+          <w:sz w:val="18"/>
+          <w:szCs w:val="18"/>
+        </w:rPr>
+        <w:t xml:space="preserve"> : Is generic resolver is a single point of contact to resolve dependancies of other components / class libraries i.e </w:t>
+      </w:r>
+      <w:r>
+        <w:rPr>
+          <w:rFonts w:ascii="Arial" w:hAnsi="Arial" w:cs="Arial"/>
+          <w:b/>
+          <w:sz w:val="18"/>
+          <w:szCs w:val="18"/>
+        </w:rPr>
+        <w:t>Web API-</w:t>
+      </w:r>
+      <w:r>
+        <w:rPr>
+          <w:rFonts w:ascii="Arial" w:hAnsi="Arial" w:cs="Arial"/>
+          <w:sz w:val="18"/>
+          <w:szCs w:val="18"/>
+        </w:rPr>
+        <w:t xml:space="preserve"> &gt;</w:t>
+      </w:r>
+      <w:r>
+        <w:rPr>
+          <w:rFonts w:ascii="Arial" w:hAnsi="Arial" w:cs="Arial"/>
+          <w:b/>
+          <w:sz w:val="18"/>
+          <w:szCs w:val="18"/>
+        </w:rPr>
+        <w:t xml:space="preserve"> BusinessLogic -&gt; DataAccess</w:t>
+      </w:r>
+      <w:r>
+        <w:rPr>
+          <w:rFonts w:ascii="Arial" w:hAnsi="Arial" w:cs="Arial"/>
+          <w:b/>
           <w:sz w:val="18"/>
           <w:szCs w:val="18"/>
         </w:rPr>
@@ -2002,72 +1846,6 @@
       <w:r>
         <w:rPr>
           <w:rFonts w:ascii="Arial" w:hAnsi="Arial" w:cs="Arial"/>
-          <w:b/>
-          <w:sz w:val="18"/>
-          <w:szCs w:val="18"/>
-        </w:rPr>
-        <w:t>Web API-</w:t>
-      </w:r>
-      <w:r>
-        <w:rPr>
-          <w:rFonts w:ascii="Arial" w:hAnsi="Arial" w:cs="Arial"/>
-          <w:sz w:val="18"/>
-          <w:szCs w:val="18"/>
-        </w:rPr>
-        <w:t xml:space="preserve"> &gt;</w:t>
-      </w:r>
-      <w:r>
-        <w:rPr>
-          <w:rFonts w:ascii="Arial" w:hAnsi="Arial" w:cs="Arial"/>
-          <w:b/>
-          <w:sz w:val="18"/>
-          <w:szCs w:val="18"/>
-        </w:rPr>
-        <w:t xml:space="preserve"> </w:t>
-      </w:r>
-      <w:proofErr w:type="spellStart"/>
-      <w:r>
-        <w:rPr>
-          <w:rFonts w:ascii="Arial" w:hAnsi="Arial" w:cs="Arial"/>
-          <w:b/>
-          <w:sz w:val="18"/>
-          <w:szCs w:val="18"/>
-        </w:rPr>
-        <w:t>BusinessLogic</w:t>
-      </w:r>
-      <w:proofErr w:type="spellEnd"/>
-      <w:r>
-        <w:rPr>
-          <w:rFonts w:ascii="Arial" w:hAnsi="Arial" w:cs="Arial"/>
-          <w:b/>
-          <w:sz w:val="18"/>
-          <w:szCs w:val="18"/>
-        </w:rPr>
-        <w:t xml:space="preserve"> -&gt; </w:t>
-      </w:r>
-      <w:proofErr w:type="spellStart"/>
-      <w:r>
-        <w:rPr>
-          <w:rFonts w:ascii="Arial" w:hAnsi="Arial" w:cs="Arial"/>
-          <w:b/>
-          <w:sz w:val="18"/>
-          <w:szCs w:val="18"/>
-        </w:rPr>
-        <w:t>DataAccess</w:t>
-      </w:r>
-      <w:proofErr w:type="spellEnd"/>
-      <w:r>
-        <w:rPr>
-          <w:rFonts w:ascii="Arial" w:hAnsi="Arial" w:cs="Arial"/>
-          <w:b/>
-          <w:sz w:val="18"/>
-          <w:szCs w:val="18"/>
-        </w:rPr>
-        <w:t xml:space="preserve"> </w:t>
-      </w:r>
-      <w:r>
-        <w:rPr>
-          <w:rFonts w:ascii="Arial" w:hAnsi="Arial" w:cs="Arial"/>
           <w:sz w:val="18"/>
           <w:szCs w:val="18"/>
         </w:rPr>
@@ -2088,25 +1866,7 @@
           <w:sz w:val="18"/>
           <w:szCs w:val="18"/>
         </w:rPr>
-        <w:t xml:space="preserve"> </w:t>
-      </w:r>
-      <w:proofErr w:type="spellStart"/>
-      <w:r>
-        <w:rPr>
-          <w:rFonts w:ascii="Arial" w:hAnsi="Arial" w:cs="Arial"/>
-          <w:sz w:val="18"/>
-          <w:szCs w:val="18"/>
-        </w:rPr>
-        <w:t>dll</w:t>
-      </w:r>
-      <w:proofErr w:type="spellEnd"/>
-      <w:r>
-        <w:rPr>
-          <w:rFonts w:ascii="Arial" w:hAnsi="Arial" w:cs="Arial"/>
-          <w:sz w:val="18"/>
-          <w:szCs w:val="18"/>
-        </w:rPr>
-        <w:t xml:space="preserve"> </w:t>
+        <w:t xml:space="preserve"> dll </w:t>
       </w:r>
     </w:p>
     <w:p>
@@ -2153,7 +1913,6 @@
         </w:rPr>
         <w:t xml:space="preserve">/ persistence mechanism ,business logic can change and evolve independently also this patterns help Unit Test Projects which can liberate itself with </w:t>
       </w:r>
-      <w:proofErr w:type="spellStart"/>
       <w:r>
         <w:rPr>
           <w:rFonts w:ascii="Arial" w:hAnsi="Arial" w:cs="Arial"/>
@@ -2163,7 +1922,6 @@
         </w:rPr>
         <w:t>Nunit</w:t>
       </w:r>
-      <w:proofErr w:type="spellEnd"/>
       <w:r>
         <w:rPr>
           <w:rFonts w:ascii="Arial" w:hAnsi="Arial" w:cs="Arial"/>
@@ -2172,7 +1930,6 @@
         </w:rPr>
         <w:t xml:space="preserve"> and </w:t>
       </w:r>
-      <w:proofErr w:type="spellStart"/>
       <w:r>
         <w:rPr>
           <w:rFonts w:ascii="Arial" w:hAnsi="Arial" w:cs="Arial"/>
@@ -2182,7 +1939,6 @@
         </w:rPr>
         <w:t>Moq</w:t>
       </w:r>
-      <w:proofErr w:type="spellEnd"/>
       <w:r>
         <w:rPr>
           <w:rFonts w:ascii="Arial" w:hAnsi="Arial" w:cs="Arial"/>
@@ -2191,7 +1947,6 @@
         </w:rPr>
         <w:t xml:space="preserve"> with help of </w:t>
       </w:r>
-      <w:proofErr w:type="spellStart"/>
       <w:r>
         <w:rPr>
           <w:rFonts w:ascii="Arial" w:hAnsi="Arial" w:cs="Arial"/>
@@ -2201,7 +1956,6 @@
         </w:rPr>
         <w:t>Automapper</w:t>
       </w:r>
-      <w:proofErr w:type="spellEnd"/>
       <w:r>
         <w:rPr>
           <w:rFonts w:ascii="Arial" w:hAnsi="Arial" w:cs="Arial"/>
@@ -2227,17 +1981,133 @@
           <w:szCs w:val="18"/>
         </w:rPr>
       </w:pPr>
-    </w:p>
-    <w:p>
-      <w:pPr>
-        <w:rPr>
-          <w:rFonts w:ascii="Arial" w:hAnsi="Arial" w:cs="Arial"/>
-          <w:b/>
-          <w:sz w:val="18"/>
-          <w:szCs w:val="18"/>
-        </w:rPr>
-      </w:pPr>
-      <w:proofErr w:type="spellStart"/>
+      <w:r>
+        <w:rPr>
+          <w:rFonts w:ascii="Arial" w:hAnsi="Arial" w:cs="Arial"/>
+          <w:b/>
+          <w:sz w:val="18"/>
+          <w:szCs w:val="18"/>
+        </w:rPr>
+        <w:t>Future Enhancements</w:t>
+      </w:r>
+      <w:r>
+        <w:rPr>
+          <w:rFonts w:ascii="Arial" w:hAnsi="Arial" w:cs="Arial"/>
+          <w:sz w:val="18"/>
+          <w:szCs w:val="18"/>
+        </w:rPr>
+        <w:t>:</w:t>
+      </w:r>
+    </w:p>
+    <w:p>
+      <w:pPr>
+        <w:pStyle w:val="ListParagraph"/>
+        <w:numPr>
+          <w:ilvl w:val="0"/>
+          <w:numId w:val="11"/>
+        </w:numPr>
+        <w:rPr>
+          <w:rFonts w:ascii="Arial" w:hAnsi="Arial" w:cs="Arial"/>
+          <w:sz w:val="18"/>
+          <w:szCs w:val="18"/>
+        </w:rPr>
+      </w:pPr>
+      <w:r>
+        <w:rPr>
+          <w:rFonts w:ascii="Arial" w:hAnsi="Arial" w:cs="Arial"/>
+          <w:sz w:val="18"/>
+          <w:szCs w:val="18"/>
+        </w:rPr>
+        <w:t xml:space="preserve">Global error handling and tracing in Database. </w:t>
+      </w:r>
+    </w:p>
+    <w:p>
+      <w:pPr>
+        <w:pStyle w:val="ListParagraph"/>
+        <w:numPr>
+          <w:ilvl w:val="0"/>
+          <w:numId w:val="11"/>
+        </w:numPr>
+        <w:rPr>
+          <w:rFonts w:ascii="Arial" w:hAnsi="Arial" w:cs="Arial"/>
+          <w:sz w:val="18"/>
+          <w:szCs w:val="18"/>
+        </w:rPr>
+      </w:pPr>
+      <w:r>
+        <w:rPr>
+          <w:rFonts w:ascii="Arial" w:hAnsi="Arial" w:cs="Arial"/>
+          <w:sz w:val="18"/>
+          <w:szCs w:val="18"/>
+        </w:rPr>
+        <w:t>O</w:t>
+      </w:r>
+      <w:r>
+        <w:rPr>
+          <w:rFonts w:ascii="Arial" w:hAnsi="Arial" w:cs="Arial"/>
+          <w:sz w:val="18"/>
+          <w:szCs w:val="18"/>
+        </w:rPr>
+        <w:t>win authentication</w:t>
+      </w:r>
+      <w:r>
+        <w:rPr>
+          <w:rFonts w:ascii="Arial" w:hAnsi="Arial" w:cs="Arial"/>
+          <w:sz w:val="18"/>
+          <w:szCs w:val="18"/>
+        </w:rPr>
+        <w:t xml:space="preserve"> (Tokens JWT , bearer)</w:t>
+      </w:r>
+    </w:p>
+    <w:p>
+      <w:pPr>
+        <w:pStyle w:val="ListParagraph"/>
+        <w:numPr>
+          <w:ilvl w:val="0"/>
+          <w:numId w:val="11"/>
+        </w:numPr>
+        <w:rPr>
+          <w:rFonts w:ascii="Arial" w:hAnsi="Arial" w:cs="Arial"/>
+          <w:sz w:val="18"/>
+          <w:szCs w:val="18"/>
+        </w:rPr>
+      </w:pPr>
+      <w:r>
+        <w:rPr>
+          <w:rFonts w:ascii="Arial" w:hAnsi="Arial" w:cs="Arial"/>
+          <w:sz w:val="18"/>
+          <w:szCs w:val="18"/>
+        </w:rPr>
+        <w:t xml:space="preserve">Unit </w:t>
+      </w:r>
+      <w:r>
+        <w:rPr>
+          <w:rFonts w:ascii="Arial" w:hAnsi="Arial" w:cs="Arial"/>
+          <w:sz w:val="18"/>
+          <w:szCs w:val="18"/>
+        </w:rPr>
+        <w:t>Test Project</w:t>
+      </w:r>
+      <w:bookmarkStart w:id="0" w:name="_GoBack"/>
+      <w:bookmarkEnd w:id="0"/>
+      <w:r>
+        <w:rPr>
+          <w:rFonts w:ascii="Arial" w:hAnsi="Arial" w:cs="Arial"/>
+          <w:sz w:val="18"/>
+          <w:szCs w:val="18"/>
+        </w:rPr>
+        <w:t xml:space="preserve"> for all layers BL/DL/Resolver/API</w:t>
+      </w:r>
+    </w:p>
+    <w:p>
+      <w:pPr>
+        <w:rPr>
+          <w:rFonts w:ascii="Arial" w:hAnsi="Arial" w:cs="Arial"/>
+          <w:b/>
+          <w:sz w:val="18"/>
+          <w:szCs w:val="18"/>
+        </w:rPr>
+      </w:pPr>
       <w:r>
         <w:rPr>
           <w:rFonts w:ascii="Arial" w:hAnsi="Arial" w:cs="Arial"/>
@@ -2247,7 +2117,6 @@
         </w:rPr>
         <w:t>HealthCareClient</w:t>
       </w:r>
-      <w:proofErr w:type="spellEnd"/>
       <w:r>
         <w:rPr>
           <w:rFonts w:ascii="Arial" w:hAnsi="Arial" w:cs="Arial"/>
@@ -2280,18 +2149,8 @@
           <w:sz w:val="18"/>
           <w:szCs w:val="18"/>
         </w:rPr>
-        <w:t xml:space="preserve">on </w:t>
-      </w:r>
-      <w:proofErr w:type="spellStart"/>
-      <w:r>
-        <w:rPr>
-          <w:rFonts w:ascii="Arial" w:hAnsi="Arial" w:cs="Arial"/>
-          <w:sz w:val="18"/>
-          <w:szCs w:val="18"/>
-        </w:rPr>
-        <w:t>mvc</w:t>
-      </w:r>
-      <w:proofErr w:type="spellEnd"/>
+        <w:t>on mvc</w:t>
+      </w:r>
       <w:r>
         <w:rPr>
           <w:rFonts w:ascii="Arial" w:hAnsi="Arial" w:cs="Arial"/>
@@ -2336,16 +2195,6 @@
     </w:p>
     <w:p>
       <w:pPr>
-        <w:rPr>
-          <w:rFonts w:ascii="Arial" w:hAnsi="Arial" w:cs="Arial"/>
-          <w:b/>
-          <w:sz w:val="18"/>
-          <w:szCs w:val="18"/>
-        </w:rPr>
-      </w:pPr>
-    </w:p>
-    <w:p>
-      <w:pPr>
         <w:pStyle w:val="NoSpacing"/>
         <w:rPr>
           <w:rFonts w:ascii="Arial" w:hAnsi="Arial" w:cs="Arial"/>
@@ -2356,13 +2205,51 @@
     </w:p>
     <w:p>
       <w:pPr>
+        <w:rPr>
+          <w:rFonts w:ascii="Arial" w:hAnsi="Arial" w:cs="Arial"/>
+          <w:sz w:val="18"/>
+          <w:szCs w:val="18"/>
+        </w:rPr>
+      </w:pPr>
+      <w:r>
+        <w:rPr>
+          <w:rFonts w:ascii="Arial" w:hAnsi="Arial" w:cs="Arial"/>
+          <w:b/>
+          <w:sz w:val="18"/>
+          <w:szCs w:val="18"/>
+        </w:rPr>
+        <w:t>Future Enhancements</w:t>
+      </w:r>
+      <w:r>
+        <w:rPr>
+          <w:rFonts w:ascii="Arial" w:hAnsi="Arial" w:cs="Arial"/>
+          <w:sz w:val="18"/>
+          <w:szCs w:val="18"/>
+        </w:rPr>
+        <w:t>:</w:t>
+      </w:r>
+    </w:p>
+    <w:p>
+      <w:pPr>
         <w:pStyle w:val="NoSpacing"/>
-        <w:rPr>
-          <w:rFonts w:ascii="Arial" w:hAnsi="Arial" w:cs="Arial"/>
-          <w:sz w:val="18"/>
-          <w:szCs w:val="18"/>
-        </w:rPr>
-      </w:pPr>
+        <w:numPr>
+          <w:ilvl w:val="0"/>
+          <w:numId w:val="12"/>
+        </w:numPr>
+        <w:rPr>
+          <w:rFonts w:ascii="Arial" w:hAnsi="Arial" w:cs="Arial"/>
+          <w:sz w:val="18"/>
+          <w:szCs w:val="18"/>
+        </w:rPr>
+      </w:pPr>
+      <w:r>
+        <w:rPr>
+          <w:rFonts w:ascii="Arial" w:hAnsi="Arial" w:cs="Arial"/>
+          <w:sz w:val="18"/>
+          <w:szCs w:val="18"/>
+        </w:rPr>
+        <w:t>Angular client which will call the same Rest service.</w:t>
+      </w:r>
     </w:p>
     <w:sectPr>
       <w:pgSz w:w="11906" w:h="16838"/>
@@ -2816,6 +2703,95 @@
     </w:lvl>
   </w:abstractNum>
   <w:abstractNum w:abstractNumId="5" w15:restartNumberingAfterBreak="0">
+    <w:nsid w:val="3AB61A7A"/>
+    <w:multiLevelType w:val="hybridMultilevel"/>
+    <w:tmpl w:val="F44A3F44"/>
+    <w:lvl w:ilvl="0" w:tplc="0409000F">
+      <w:start w:val="1"/>
+      <w:numFmt w:val="decimal"/>
+      <w:lvlText w:val="%1."/>
+      <w:lvlJc w:val="left"/>
+      <w:pPr>
+        <w:ind w:left="720" w:hanging="360"/>
+      </w:pPr>
+      <w:rPr>
+        <w:rFonts w:hint="default"/>
+      </w:rPr>
+    </w:lvl>
+    <w:lvl w:ilvl="1" w:tplc="04090019" w:tentative="1">
+      <w:start w:val="1"/>
+      <w:numFmt w:val="lowerLetter"/>
+      <w:lvlText w:val="%2."/>
+      <w:lvlJc w:val="left"/>
+      <w:pPr>
+        <w:ind w:left="1440" w:hanging="360"/>
+      </w:pPr>
+    </w:lvl>
+    <w:lvl w:ilvl="2" w:tplc="0409001B" w:tentative="1">
+      <w:start w:val="1"/>
+      <w:numFmt w:val="lowerRoman"/>
+      <w:lvlText w:val="%3."/>
+      <w:lvlJc w:val="right"/>
+      <w:pPr>
+        <w:ind w:left="2160" w:hanging="180"/>
+      </w:pPr>
+    </w:lvl>
+    <w:lvl w:ilvl="3" w:tplc="0409000F" w:tentative="1">
+      <w:start w:val="1"/>
+      <w:numFmt w:val="decimal"/>
+      <w:lvlText w:val="%4."/>
+      <w:lvlJc w:val="left"/>
+      <w:pPr>
+        <w:ind w:left="2880" w:hanging="360"/>
+      </w:pPr>
+    </w:lvl>
+    <w:lvl w:ilvl="4" w:tplc="04090019" w:tentative="1">
+      <w:start w:val="1"/>
+      <w:numFmt w:val="lowerLetter"/>
+      <w:lvlText w:val="%5."/>
+      <w:lvlJc w:val="left"/>
+      <w:pPr>
+        <w:ind w:left="3600" w:hanging="360"/>
+      </w:pPr>
+    </w:lvl>
+    <w:lvl w:ilvl="5" w:tplc="0409001B" w:tentative="1">
+      <w:start w:val="1"/>
+      <w:numFmt w:val="lowerRoman"/>
+      <w:lvlText w:val="%6."/>
+      <w:lvlJc w:val="right"/>
+      <w:pPr>
+        <w:ind w:left="4320" w:hanging="180"/>
+      </w:pPr>
+    </w:lvl>
+    <w:lvl w:ilvl="6" w:tplc="0409000F" w:tentative="1">
+      <w:start w:val="1"/>
+      <w:numFmt w:val="decimal"/>
+      <w:lvlText w:val="%7."/>
+      <w:lvlJc w:val="left"/>
+      <w:pPr>
+        <w:ind w:left="5040" w:hanging="360"/>
+      </w:pPr>
+    </w:lvl>
+    <w:lvl w:ilvl="7" w:tplc="04090019" w:tentative="1">
+      <w:start w:val="1"/>
+      <w:numFmt w:val="lowerLetter"/>
+      <w:lvlText w:val="%8."/>
+      <w:lvlJc w:val="left"/>
+      <w:pPr>
+        <w:ind w:left="5760" w:hanging="360"/>
+      </w:pPr>
+    </w:lvl>
+    <w:lvl w:ilvl="8" w:tplc="0409001B" w:tentative="1">
+      <w:start w:val="1"/>
+      <w:numFmt w:val="lowerRoman"/>
+      <w:lvlText w:val="%9."/>
+      <w:lvlJc w:val="right"/>
+      <w:pPr>
+        <w:ind w:left="6480" w:hanging="180"/>
+      </w:pPr>
+    </w:lvl>
+  </w:abstractNum>
+  <w:abstractNum w:abstractNumId="6" w15:restartNumberingAfterBreak="0">
     <w:nsid w:val="44367D59"/>
     <w:multiLevelType w:val="hybridMultilevel"/>
     <w:tmpl w:val="4DF2B6D4"/>
@@ -2901,7 +2877,7 @@
       </w:pPr>
     </w:lvl>
   </w:abstractNum>
-  <w:abstractNum w:abstractNumId="6" w15:restartNumberingAfterBreak="0">
+  <w:abstractNum w:abstractNumId="7" w15:restartNumberingAfterBreak="0">
     <w:nsid w:val="55F1509F"/>
     <w:multiLevelType w:val="hybridMultilevel"/>
     <w:tmpl w:val="1E54DFFE"/>
@@ -2990,7 +2966,7 @@
       </w:pPr>
     </w:lvl>
   </w:abstractNum>
-  <w:abstractNum w:abstractNumId="7" w15:restartNumberingAfterBreak="0">
+  <w:abstractNum w:abstractNumId="8" w15:restartNumberingAfterBreak="0">
     <w:nsid w:val="5E054020"/>
     <w:multiLevelType w:val="hybridMultilevel"/>
     <w:tmpl w:val="B4546ABA"/>
@@ -3079,7 +3055,7 @@
       </w:pPr>
     </w:lvl>
   </w:abstractNum>
-  <w:abstractNum w:abstractNumId="8" w15:restartNumberingAfterBreak="0">
+  <w:abstractNum w:abstractNumId="9" w15:restartNumberingAfterBreak="0">
     <w:nsid w:val="5E1A54BD"/>
     <w:multiLevelType w:val="hybridMultilevel"/>
     <w:tmpl w:val="4DF2B6D4"/>
@@ -3165,7 +3141,96 @@
       </w:pPr>
     </w:lvl>
   </w:abstractNum>
-  <w:abstractNum w:abstractNumId="9" w15:restartNumberingAfterBreak="0">
+  <w:abstractNum w:abstractNumId="10" w15:restartNumberingAfterBreak="0">
+    <w:nsid w:val="6BD05AC9"/>
+    <w:multiLevelType w:val="hybridMultilevel"/>
+    <w:tmpl w:val="1B4216EA"/>
+    <w:lvl w:ilvl="0" w:tplc="0409000F">
+      <w:start w:val="1"/>
+      <w:numFmt w:val="decimal"/>
+      <w:lvlText w:val="%1."/>
+      <w:lvlJc w:val="left"/>
+      <w:pPr>
+        <w:ind w:left="720" w:hanging="360"/>
+      </w:pPr>
+      <w:rPr>
+        <w:rFonts w:hint="default"/>
+      </w:rPr>
+    </w:lvl>
+    <w:lvl w:ilvl="1" w:tplc="04090019" w:tentative="1">
+      <w:start w:val="1"/>
+      <w:numFmt w:val="lowerLetter"/>
+      <w:lvlText w:val="%2."/>
+      <w:lvlJc w:val="left"/>
+      <w:pPr>
+        <w:ind w:left="1440" w:hanging="360"/>
+      </w:pPr>
+    </w:lvl>
+    <w:lvl w:ilvl="2" w:tplc="0409001B" w:tentative="1">
+      <w:start w:val="1"/>
+      <w:numFmt w:val="lowerRoman"/>
+      <w:lvlText w:val="%3."/>
+      <w:lvlJc w:val="right"/>
+      <w:pPr>
+        <w:ind w:left="2160" w:hanging="180"/>
+      </w:pPr>
+    </w:lvl>
+    <w:lvl w:ilvl="3" w:tplc="0409000F" w:tentative="1">
+      <w:start w:val="1"/>
+      <w:numFmt w:val="decimal"/>
+      <w:lvlText w:val="%4."/>
+      <w:lvlJc w:val="left"/>
+      <w:pPr>
+        <w:ind w:left="2880" w:hanging="360"/>
+      </w:pPr>
+    </w:lvl>
+    <w:lvl w:ilvl="4" w:tplc="04090019" w:tentative="1">
+      <w:start w:val="1"/>
+      <w:numFmt w:val="lowerLetter"/>
+      <w:lvlText w:val="%5."/>
+      <w:lvlJc w:val="left"/>
+      <w:pPr>
+        <w:ind w:left="3600" w:hanging="360"/>
+      </w:pPr>
+    </w:lvl>
+    <w:lvl w:ilvl="5" w:tplc="0409001B" w:tentative="1">
+      <w:start w:val="1"/>
+      <w:numFmt w:val="lowerRoman"/>
+      <w:lvlText w:val="%6."/>
+      <w:lvlJc w:val="right"/>
+      <w:pPr>
+        <w:ind w:left="4320" w:hanging="180"/>
+      </w:pPr>
+    </w:lvl>
+    <w:lvl w:ilvl="6" w:tplc="0409000F" w:tentative="1">
+      <w:start w:val="1"/>
+      <w:numFmt w:val="decimal"/>
+      <w:lvlText w:val="%7."/>
+      <w:lvlJc w:val="left"/>
+      <w:pPr>
+        <w:ind w:left="5040" w:hanging="360"/>
+      </w:pPr>
+    </w:lvl>
+    <w:lvl w:ilvl="7" w:tplc="04090019" w:tentative="1">
+      <w:start w:val="1"/>
+      <w:numFmt w:val="lowerLetter"/>
+      <w:lvlText w:val="%8."/>
+      <w:lvlJc w:val="left"/>
+      <w:pPr>
+        <w:ind w:left="5760" w:hanging="360"/>
+      </w:pPr>
+    </w:lvl>
+    <w:lvl w:ilvl="8" w:tplc="0409001B" w:tentative="1">
+      <w:start w:val="1"/>
+      <w:numFmt w:val="lowerRoman"/>
+      <w:lvlText w:val="%9."/>
+      <w:lvlJc w:val="right"/>
+      <w:pPr>
+        <w:ind w:left="6480" w:hanging="180"/>
+      </w:pPr>
+    </w:lvl>
+  </w:abstractNum>
+  <w:abstractNum w:abstractNumId="11" w15:restartNumberingAfterBreak="0">
     <w:nsid w:val="7F996EC8"/>
     <w:multiLevelType w:val="hybridMultilevel"/>
     <w:tmpl w:val="72F457B2"/>
@@ -3255,7 +3320,7 @@
     </w:lvl>
   </w:abstractNum>
   <w:num w:numId="1">
-    <w:abstractNumId w:val="8"/>
+    <w:abstractNumId w:val="9"/>
   </w:num>
   <w:num w:numId="2">
     <w:abstractNumId w:val="4"/>
@@ -3264,7 +3329,7 @@
     <w:abstractNumId w:val="1"/>
   </w:num>
   <w:num w:numId="4">
-    <w:abstractNumId w:val="5"/>
+    <w:abstractNumId w:val="6"/>
   </w:num>
   <w:num w:numId="5">
     <w:abstractNumId w:val="3"/>
@@ -3273,16 +3338,22 @@
     <w:abstractNumId w:val="0"/>
   </w:num>
   <w:num w:numId="7">
-    <w:abstractNumId w:val="7"/>
+    <w:abstractNumId w:val="8"/>
   </w:num>
   <w:num w:numId="8">
     <w:abstractNumId w:val="2"/>
   </w:num>
   <w:num w:numId="9">
-    <w:abstractNumId w:val="9"/>
+    <w:abstractNumId w:val="11"/>
   </w:num>
   <w:num w:numId="10">
-    <w:abstractNumId w:val="6"/>
+    <w:abstractNumId w:val="7"/>
+  </w:num>
+  <w:num w:numId="11">
+    <w:abstractNumId w:val="5"/>
+  </w:num>
+  <w:num w:numId="12">
+    <w:abstractNumId w:val="10"/>
   </w:num>
 </w:numbering>
 </file>

</xml_diff>